<commit_message>
hw6 part2 finish coding
</commit_message>
<xml_diff>
--- a/hw6/part1/HW6Part1_107061123.docx
+++ b/hw6/part1/HW6Part1_107061123.docx
@@ -152,6 +152,7 @@
     <w:p>
       <w:pPr>
         <w:rPr>
+          <w:rFonts w:hint="eastAsia"/>
           <w:b/>
         </w:rPr>
       </w:pPr>
@@ -183,441 +184,6 @@
         <w:t>孫元駿</w:t>
       </w:r>
     </w:p>
-    <w:p>
-      <w:r>
-        <w:rPr>
-          <w:rFonts w:hint="eastAsia"/>
-          <w:b/>
-          <w:i/>
-        </w:rPr>
-        <w:t>Format</w:t>
-      </w:r>
-      <w:r>
-        <w:rPr>
-          <w:rFonts w:hint="eastAsia"/>
-        </w:rPr>
-        <w:t xml:space="preserve">:  Use a text editor to type your answers to the homework problem. You need to submit your HW in an HTML file or a </w:t>
-      </w:r>
-      <w:r>
-        <w:t>MS Word</w:t>
-      </w:r>
-      <w:r>
-        <w:rPr>
-          <w:rFonts w:hint="eastAsia"/>
-        </w:rPr>
-        <w:t xml:space="preserve"> file named as </w:t>
-      </w:r>
-      <w:r>
-        <w:rPr>
-          <w:rFonts w:hint="eastAsia"/>
-          <w:b/>
-        </w:rPr>
-        <w:t>Hw</w:t>
-      </w:r>
-      <w:r>
-        <w:rPr>
-          <w:b/>
-        </w:rPr>
-        <w:t>6</w:t>
-      </w:r>
-      <w:r>
-        <w:rPr>
-          <w:rFonts w:hint="eastAsia"/>
-          <w:b/>
-        </w:rPr>
-        <w:t>-SNo</w:t>
-      </w:r>
-      <w:r>
-        <w:rPr>
-          <w:rFonts w:hint="eastAsia"/>
-          <w:b/>
-        </w:rPr>
-        <w:t>.doc</w:t>
-      </w:r>
-      <w:r>
-        <w:rPr>
-          <w:b/>
-        </w:rPr>
-        <w:t>x</w:t>
-      </w:r>
-      <w:r>
-        <w:rPr>
-          <w:rFonts w:hint="eastAsia"/>
-          <w:b/>
-        </w:rPr>
-        <w:t xml:space="preserve"> </w:t>
-      </w:r>
-      <w:r>
-        <w:rPr>
-          <w:rFonts w:hint="eastAsia"/>
-          <w:bCs/>
-        </w:rPr>
-        <w:t>or</w:t>
-      </w:r>
-      <w:r>
-        <w:rPr>
-          <w:rFonts w:hint="eastAsia"/>
-          <w:b/>
-        </w:rPr>
-        <w:t xml:space="preserve"> Hw</w:t>
-      </w:r>
-      <w:r>
-        <w:rPr>
-          <w:b/>
-        </w:rPr>
-        <w:t>6</w:t>
-      </w:r>
-      <w:r>
-        <w:rPr>
-          <w:rFonts w:hint="eastAsia"/>
-          <w:b/>
-        </w:rPr>
-        <w:t>-SNo</w:t>
-      </w:r>
-      <w:r>
-        <w:rPr>
-          <w:rFonts w:hint="eastAsia"/>
-          <w:b/>
-        </w:rPr>
-        <w:t>.html</w:t>
-      </w:r>
-      <w:r>
-        <w:rPr>
-          <w:rFonts w:hint="eastAsia"/>
-        </w:rPr>
-        <w:t xml:space="preserve">, where </w:t>
-      </w:r>
-      <w:proofErr w:type="spellStart"/>
-      <w:r>
-        <w:rPr>
-          <w:rFonts w:hint="eastAsia"/>
-        </w:rPr>
-        <w:t>SNo</w:t>
-      </w:r>
-      <w:proofErr w:type="spellEnd"/>
-      <w:r>
-        <w:rPr>
-          <w:rFonts w:hint="eastAsia"/>
-        </w:rPr>
-        <w:t xml:space="preserve"> is your student number. S</w:t>
-      </w:r>
-      <w:r>
-        <w:t>ubmit</w:t>
-      </w:r>
-      <w:r>
-        <w:rPr>
-          <w:rFonts w:hint="eastAsia"/>
-        </w:rPr>
-        <w:t xml:space="preserve"> the </w:t>
-      </w:r>
-      <w:r>
-        <w:rPr>
-          <w:rFonts w:hint="eastAsia"/>
-          <w:b/>
-        </w:rPr>
-        <w:t>Hw</w:t>
-      </w:r>
-      <w:r>
-        <w:rPr>
-          <w:b/>
-        </w:rPr>
-        <w:t>6</w:t>
-      </w:r>
-      <w:r>
-        <w:rPr>
-          <w:rFonts w:hint="eastAsia"/>
-          <w:b/>
-        </w:rPr>
-        <w:t>-SNo</w:t>
-      </w:r>
-      <w:r>
-        <w:rPr>
-          <w:rFonts w:hint="eastAsia"/>
-          <w:b/>
-        </w:rPr>
-        <w:t>.doc</w:t>
-      </w:r>
-      <w:r>
-        <w:rPr>
-          <w:b/>
-        </w:rPr>
-        <w:t>x</w:t>
-      </w:r>
-      <w:r>
-        <w:rPr>
-          <w:rFonts w:hint="eastAsia"/>
-          <w:b/>
-        </w:rPr>
-        <w:t xml:space="preserve"> </w:t>
-      </w:r>
-      <w:r>
-        <w:rPr>
-          <w:rFonts w:hint="eastAsia"/>
-        </w:rPr>
-        <w:t>or</w:t>
-      </w:r>
-      <w:r>
-        <w:rPr>
-          <w:rFonts w:hint="eastAsia"/>
-          <w:b/>
-        </w:rPr>
-        <w:t xml:space="preserve"> Hw</w:t>
-      </w:r>
-      <w:r>
-        <w:rPr>
-          <w:b/>
-        </w:rPr>
-        <w:t>6</w:t>
-      </w:r>
-      <w:r>
-        <w:rPr>
-          <w:rFonts w:hint="eastAsia"/>
-          <w:b/>
-        </w:rPr>
-        <w:t>-SNo</w:t>
-      </w:r>
-      <w:r>
-        <w:rPr>
-          <w:rFonts w:hint="eastAsia"/>
-          <w:b/>
-        </w:rPr>
-        <w:t>.html</w:t>
-      </w:r>
-      <w:r>
-        <w:rPr>
-          <w:rFonts w:hint="eastAsia"/>
-        </w:rPr>
-        <w:t xml:space="preserve"> file via </w:t>
-      </w:r>
-      <w:r>
-        <w:t>eLearn</w:t>
-      </w:r>
-      <w:r>
-        <w:rPr>
-          <w:rFonts w:hint="eastAsia"/>
-        </w:rPr>
-        <w:t xml:space="preserve">. Inside the file, you need to put the </w:t>
-      </w:r>
-      <w:r>
-        <w:rPr>
-          <w:rFonts w:hint="eastAsia"/>
-          <w:b/>
-        </w:rPr>
-        <w:t xml:space="preserve">header and your student number, name (e.g., </w:t>
-      </w:r>
-      <w:r>
-        <w:rPr>
-          <w:rFonts w:hint="eastAsia"/>
-          <w:b/>
-        </w:rPr>
-        <w:t>EE</w:t>
-      </w:r>
-      <w:r>
-        <w:rPr>
-          <w:b/>
-        </w:rPr>
-        <w:t>CS</w:t>
-      </w:r>
-      <w:r>
-        <w:rPr>
-          <w:rFonts w:hint="eastAsia"/>
-          <w:b/>
-        </w:rPr>
-        <w:t>2</w:t>
-      </w:r>
-      <w:r>
-        <w:rPr>
-          <w:b/>
-        </w:rPr>
-        <w:t>0</w:t>
-      </w:r>
-      <w:r>
-        <w:rPr>
-          <w:rFonts w:hint="eastAsia"/>
-          <w:b/>
-        </w:rPr>
-        <w:t xml:space="preserve">40 Data Structure </w:t>
-      </w:r>
-      <w:proofErr w:type="spellStart"/>
-      <w:r>
-        <w:rPr>
-          <w:rFonts w:hint="eastAsia"/>
-          <w:b/>
-        </w:rPr>
-        <w:t>Hw</w:t>
-      </w:r>
-      <w:proofErr w:type="spellEnd"/>
-      <w:r>
-        <w:rPr>
-          <w:rFonts w:hint="eastAsia"/>
-          <w:b/>
-        </w:rPr>
-        <w:t xml:space="preserve"> #</w:t>
-      </w:r>
-      <w:r>
-        <w:rPr>
-          <w:b/>
-        </w:rPr>
-        <w:t>6</w:t>
-      </w:r>
-      <w:r>
-        <w:rPr>
-          <w:rFonts w:hint="eastAsia"/>
-          <w:b/>
-        </w:rPr>
-        <w:t xml:space="preserve"> (Chapter </w:t>
-      </w:r>
-      <w:r>
-        <w:rPr>
-          <w:b/>
-        </w:rPr>
-        <w:t>7</w:t>
-      </w:r>
-      <w:r>
-        <w:rPr>
-          <w:rFonts w:hint="eastAsia"/>
-          <w:b/>
-        </w:rPr>
-        <w:t xml:space="preserve">, </w:t>
-      </w:r>
-      <w:r>
-        <w:rPr>
-          <w:b/>
-        </w:rPr>
-        <w:t>8</w:t>
-      </w:r>
-      <w:r>
-        <w:rPr>
-          <w:rFonts w:hint="eastAsia"/>
-          <w:b/>
-        </w:rPr>
-        <w:t xml:space="preserve">) due date </w:t>
-      </w:r>
-      <w:r>
-        <w:rPr>
-          <w:b/>
-        </w:rPr>
-        <w:t>6</w:t>
-      </w:r>
-      <w:r>
-        <w:rPr>
-          <w:rFonts w:hint="eastAsia"/>
-          <w:b/>
-        </w:rPr>
-        <w:t>/</w:t>
-      </w:r>
-      <w:r>
-        <w:rPr>
-          <w:b/>
-        </w:rPr>
-        <w:t>20</w:t>
-      </w:r>
-      <w:r>
-        <w:rPr>
-          <w:rFonts w:hint="eastAsia"/>
-          <w:b/>
-        </w:rPr>
-        <w:t>/</w:t>
-      </w:r>
-      <w:r>
-        <w:rPr>
-          <w:b/>
-        </w:rPr>
-        <w:t>20</w:t>
-      </w:r>
-      <w:r>
-        <w:rPr>
-          <w:b/>
-        </w:rPr>
-        <w:t>21</w:t>
-      </w:r>
-      <w:r>
-        <w:rPr>
-          <w:rFonts w:hint="eastAsia"/>
-          <w:b/>
-        </w:rPr>
-        <w:t xml:space="preserve"> by </w:t>
-      </w:r>
-      <w:proofErr w:type="spellStart"/>
-      <w:r>
-        <w:rPr>
-          <w:rFonts w:hint="eastAsia"/>
-          <w:b/>
-        </w:rPr>
-        <w:t>SNo</w:t>
-      </w:r>
-      <w:proofErr w:type="spellEnd"/>
-      <w:r>
-        <w:rPr>
-          <w:rFonts w:hint="eastAsia"/>
-          <w:b/>
-        </w:rPr>
-        <w:t>, name)</w:t>
-      </w:r>
-      <w:r>
-        <w:rPr>
-          <w:rFonts w:hint="eastAsia"/>
-        </w:rPr>
-        <w:t xml:space="preserve"> first, and then the </w:t>
-      </w:r>
-      <w:r>
-        <w:rPr>
-          <w:rFonts w:hint="eastAsia"/>
-          <w:b/>
-        </w:rPr>
-        <w:t>problem</w:t>
-      </w:r>
-      <w:r>
-        <w:rPr>
-          <w:rFonts w:hint="eastAsia"/>
-        </w:rPr>
-        <w:t xml:space="preserve"> itself followed by your </w:t>
-      </w:r>
-      <w:r>
-        <w:rPr>
-          <w:rFonts w:hint="eastAsia"/>
-          <w:b/>
-        </w:rPr>
-        <w:t>answer</w:t>
-      </w:r>
-      <w:r>
-        <w:rPr>
-          <w:rFonts w:hint="eastAsia"/>
-        </w:rPr>
-        <w:t xml:space="preserve"> to that problem, one by one. The grading will be based on the correctness of your answers to the problems, and the </w:t>
-      </w:r>
-      <w:r>
-        <w:rPr>
-          <w:rFonts w:hint="eastAsia"/>
-          <w:b/>
-        </w:rPr>
-        <w:t>format</w:t>
-      </w:r>
-      <w:r>
-        <w:rPr>
-          <w:rFonts w:hint="eastAsia"/>
-        </w:rPr>
-        <w:t xml:space="preserve">. Fail to comply with the aforementioned format (file name, header, problem, answer, problem, </w:t>
-      </w:r>
-      <w:proofErr w:type="gramStart"/>
-      <w:r>
-        <w:rPr>
-          <w:rFonts w:hint="eastAsia"/>
-        </w:rPr>
-        <w:t>answer,</w:t>
-      </w:r>
-      <w:r>
-        <w:t>…</w:t>
-      </w:r>
-      <w:proofErr w:type="gramEnd"/>
-      <w:r>
-        <w:rPr>
-          <w:rFonts w:hint="eastAsia"/>
-        </w:rPr>
-        <w:t>), will certainly degrade your score. If you have any questions, please feel free to ask me.</w:t>
-      </w:r>
-    </w:p>
-    <w:p/>
     <w:p>
       <w:pPr>
         <w:rPr>
@@ -4493,9 +4059,6 @@
             <w:pPr>
               <w:pStyle w:val="a8"/>
               <w:ind w:leftChars="0" w:left="0"/>
-              <w:rPr>
-                <w:rFonts w:hint="eastAsia"/>
-              </w:rPr>
             </w:pPr>
             <w:r>
               <w:rPr>
@@ -4777,9 +4340,6 @@
             <w:pPr>
               <w:pStyle w:val="a8"/>
               <w:ind w:leftChars="0" w:left="0"/>
-              <w:rPr>
-                <w:rFonts w:hint="eastAsia"/>
-              </w:rPr>
             </w:pPr>
             <w:r>
               <w:rPr>
@@ -4797,9 +4357,6 @@
             <w:pPr>
               <w:pStyle w:val="a8"/>
               <w:ind w:leftChars="0" w:left="0"/>
-              <w:rPr>
-                <w:rFonts w:hint="eastAsia"/>
-              </w:rPr>
             </w:pPr>
             <w:r>
               <w:rPr>
@@ -4823,9 +4380,6 @@
             <w:pPr>
               <w:pStyle w:val="a8"/>
               <w:ind w:leftChars="0" w:left="0"/>
-              <w:rPr>
-                <w:rFonts w:hint="eastAsia"/>
-              </w:rPr>
             </w:pPr>
             <w:r>
               <w:rPr>
@@ -4867,7 +4421,6 @@
               <w:pStyle w:val="a8"/>
               <w:ind w:leftChars="0" w:left="0"/>
               <w:rPr>
-                <w:rFonts w:hint="eastAsia"/>
                 <w:color w:val="000000" w:themeColor="text1"/>
               </w:rPr>
             </w:pPr>
@@ -4923,9 +4476,6 @@
             <w:pPr>
               <w:pStyle w:val="a8"/>
               <w:ind w:leftChars="0" w:left="0"/>
-              <w:rPr>
-                <w:rFonts w:hint="eastAsia"/>
-              </w:rPr>
             </w:pPr>
             <w:r>
               <w:rPr>
@@ -4946,9 +4496,6 @@
             <w:pPr>
               <w:pStyle w:val="a8"/>
               <w:ind w:leftChars="0" w:left="0"/>
-              <w:rPr>
-                <w:rFonts w:hint="eastAsia"/>
-              </w:rPr>
             </w:pPr>
             <w:r>
               <w:rPr>
@@ -4969,9 +4516,6 @@
             <w:pPr>
               <w:pStyle w:val="a8"/>
               <w:ind w:leftChars="0" w:left="0"/>
-              <w:rPr>
-                <w:rFonts w:hint="eastAsia"/>
-              </w:rPr>
             </w:pPr>
             <w:r>
               <w:rPr>
@@ -4992,9 +4536,6 @@
             <w:pPr>
               <w:pStyle w:val="a8"/>
               <w:ind w:leftChars="0" w:left="0"/>
-              <w:rPr>
-                <w:rFonts w:hint="eastAsia"/>
-              </w:rPr>
             </w:pPr>
             <w:r>
               <w:rPr>
@@ -5021,9 +4562,6 @@
             <w:pPr>
               <w:pStyle w:val="a8"/>
               <w:ind w:leftChars="0" w:left="0"/>
-              <w:rPr>
-                <w:rFonts w:hint="eastAsia"/>
-              </w:rPr>
             </w:pPr>
             <w:r>
               <w:rPr>
@@ -5041,9 +4579,6 @@
             <w:pPr>
               <w:pStyle w:val="a8"/>
               <w:ind w:leftChars="0" w:left="0"/>
-              <w:rPr>
-                <w:rFonts w:hint="eastAsia"/>
-              </w:rPr>
             </w:pPr>
             <w:r>
               <w:rPr>
@@ -6177,6 +5712,326 @@
             <w:pPr>
               <w:pStyle w:val="a8"/>
               <w:ind w:leftChars="0" w:left="0"/>
+            </w:pPr>
+            <w:r>
+              <w:rPr>
+                <w:rFonts w:hint="eastAsia"/>
+              </w:rPr>
+              <w:t>9</w:t>
+            </w:r>
+          </w:p>
+        </w:tc>
+      </w:tr>
+      <w:tr>
+        <w:tc>
+          <w:tcPr>
+            <w:tcW w:w="575" w:type="dxa"/>
+          </w:tcPr>
+          <w:p>
+            <w:pPr>
+              <w:pStyle w:val="a8"/>
+              <w:ind w:leftChars="0" w:left="0"/>
+              <w:rPr>
+                <w:rFonts w:hint="eastAsia"/>
+                <w:color w:val="000000" w:themeColor="text1"/>
+              </w:rPr>
+            </w:pPr>
+            <w:r>
+              <w:rPr>
+                <w:rFonts w:hint="eastAsia"/>
+                <w:color w:val="000000" w:themeColor="text1"/>
+              </w:rPr>
+              <w:t>2</w:t>
+            </w:r>
+          </w:p>
+        </w:tc>
+        <w:tc>
+          <w:tcPr>
+            <w:tcW w:w="554" w:type="dxa"/>
+          </w:tcPr>
+          <w:p>
+            <w:pPr>
+              <w:pStyle w:val="a8"/>
+              <w:ind w:leftChars="0" w:left="0"/>
+              <w:rPr>
+                <w:rFonts w:hint="eastAsia"/>
+                <w:color w:val="000000" w:themeColor="text1"/>
+              </w:rPr>
+            </w:pPr>
+            <w:r>
+              <w:rPr>
+                <w:rFonts w:hint="eastAsia"/>
+                <w:color w:val="000000" w:themeColor="text1"/>
+              </w:rPr>
+              <w:t>4</w:t>
+            </w:r>
+          </w:p>
+        </w:tc>
+        <w:tc>
+          <w:tcPr>
+            <w:tcW w:w="550" w:type="dxa"/>
+          </w:tcPr>
+          <w:p>
+            <w:pPr>
+              <w:pStyle w:val="a8"/>
+              <w:ind w:leftChars="0" w:left="0"/>
+              <w:rPr>
+                <w:rFonts w:hint="eastAsia"/>
+                <w:color w:val="000000" w:themeColor="text1"/>
+              </w:rPr>
+            </w:pPr>
+            <w:r>
+              <w:rPr>
+                <w:rFonts w:hint="eastAsia"/>
+                <w:color w:val="000000" w:themeColor="text1"/>
+              </w:rPr>
+              <w:t>6</w:t>
+            </w:r>
+          </w:p>
+        </w:tc>
+        <w:tc>
+          <w:tcPr>
+            <w:tcW w:w="551" w:type="dxa"/>
+          </w:tcPr>
+          <w:p>
+            <w:pPr>
+              <w:pStyle w:val="a8"/>
+              <w:ind w:leftChars="0" w:left="0"/>
+              <w:rPr>
+                <w:rFonts w:hint="eastAsia"/>
+                <w:color w:val="000000" w:themeColor="text1"/>
+              </w:rPr>
+            </w:pPr>
+            <w:r>
+              <w:rPr>
+                <w:rFonts w:hint="eastAsia"/>
+                <w:color w:val="000000" w:themeColor="text1"/>
+              </w:rPr>
+              <w:t>8</w:t>
+            </w:r>
+          </w:p>
+        </w:tc>
+        <w:tc>
+          <w:tcPr>
+            <w:tcW w:w="561" w:type="dxa"/>
+          </w:tcPr>
+          <w:p>
+            <w:pPr>
+              <w:pStyle w:val="a8"/>
+              <w:ind w:leftChars="0" w:left="0"/>
+              <w:rPr>
+                <w:rFonts w:hint="eastAsia"/>
+                <w:color w:val="000000" w:themeColor="text1"/>
+              </w:rPr>
+            </w:pPr>
+            <w:r>
+              <w:rPr>
+                <w:rFonts w:hint="eastAsia"/>
+                <w:color w:val="000000" w:themeColor="text1"/>
+              </w:rPr>
+              <w:t>1</w:t>
+            </w:r>
+            <w:r>
+              <w:rPr>
+                <w:color w:val="000000" w:themeColor="text1"/>
+              </w:rPr>
+              <w:t>0</w:t>
+            </w:r>
+          </w:p>
+        </w:tc>
+        <w:tc>
+          <w:tcPr>
+            <w:tcW w:w="551" w:type="dxa"/>
+          </w:tcPr>
+          <w:p>
+            <w:pPr>
+              <w:pStyle w:val="a8"/>
+              <w:ind w:leftChars="0" w:left="0"/>
+              <w:rPr>
+                <w:rFonts w:hint="eastAsia"/>
+                <w:color w:val="000000" w:themeColor="text1"/>
+              </w:rPr>
+            </w:pPr>
+            <w:r>
+              <w:rPr>
+                <w:rFonts w:hint="eastAsia"/>
+                <w:color w:val="000000" w:themeColor="text1"/>
+              </w:rPr>
+              <w:t>1</w:t>
+            </w:r>
+            <w:r>
+              <w:rPr>
+                <w:color w:val="000000" w:themeColor="text1"/>
+              </w:rPr>
+              <w:t>2</w:t>
+            </w:r>
+          </w:p>
+        </w:tc>
+        <w:tc>
+          <w:tcPr>
+            <w:tcW w:w="616" w:type="dxa"/>
+          </w:tcPr>
+          <w:p>
+            <w:pPr>
+              <w:pStyle w:val="a8"/>
+              <w:ind w:leftChars="0" w:left="0"/>
+              <w:rPr>
+                <w:color w:val="FF0000"/>
+              </w:rPr>
+            </w:pPr>
+            <w:r>
+              <w:rPr>
+                <w:rFonts w:hint="eastAsia"/>
+                <w:color w:val="000000" w:themeColor="text1"/>
+              </w:rPr>
+              <w:t>1</w:t>
+            </w:r>
+            <w:r>
+              <w:rPr>
+                <w:color w:val="000000" w:themeColor="text1"/>
+              </w:rPr>
+              <w:t>6</w:t>
+            </w:r>
+          </w:p>
+        </w:tc>
+        <w:tc>
+          <w:tcPr>
+            <w:tcW w:w="551" w:type="dxa"/>
+          </w:tcPr>
+          <w:p>
+            <w:pPr>
+              <w:pStyle w:val="a8"/>
+              <w:ind w:leftChars="0" w:left="0"/>
+              <w:rPr>
+                <w:rFonts w:hint="eastAsia"/>
+              </w:rPr>
+            </w:pPr>
+            <w:r>
+              <w:rPr>
+                <w:color w:val="FF0000"/>
+              </w:rPr>
+              <w:t>[</w:t>
+            </w:r>
+            <w:r>
+              <w:rPr>
+                <w:rFonts w:hint="eastAsia"/>
+              </w:rPr>
+              <w:t>1</w:t>
+            </w:r>
+            <w:r>
+              <w:t>8</w:t>
+            </w:r>
+          </w:p>
+        </w:tc>
+        <w:tc>
+          <w:tcPr>
+            <w:tcW w:w="616" w:type="dxa"/>
+          </w:tcPr>
+          <w:p>
+            <w:pPr>
+              <w:pStyle w:val="a8"/>
+              <w:ind w:leftChars="0" w:left="0"/>
+            </w:pPr>
+            <w:r>
+              <w:t>20</w:t>
+            </w:r>
+            <w:r>
+              <w:rPr>
+                <w:color w:val="FF0000"/>
+              </w:rPr>
+              <w:t>]</w:t>
+            </w:r>
+          </w:p>
+        </w:tc>
+        <w:tc>
+          <w:tcPr>
+            <w:tcW w:w="616" w:type="dxa"/>
+          </w:tcPr>
+          <w:p>
+            <w:pPr>
+              <w:pStyle w:val="a8"/>
+              <w:ind w:leftChars="0" w:left="0"/>
+              <w:rPr>
+                <w:rFonts w:hint="eastAsia"/>
+              </w:rPr>
+            </w:pPr>
+            <w:r>
+              <w:rPr>
+                <w:rFonts w:hint="eastAsia"/>
+              </w:rPr>
+              <w:t>2</w:t>
+            </w:r>
+            <w:r>
+              <w:t>8</w:t>
+            </w:r>
+          </w:p>
+        </w:tc>
+        <w:tc>
+          <w:tcPr>
+            <w:tcW w:w="626" w:type="dxa"/>
+          </w:tcPr>
+          <w:p>
+            <w:pPr>
+              <w:pStyle w:val="a8"/>
+              <w:ind w:leftChars="0" w:left="0"/>
+              <w:rPr>
+                <w:color w:val="FF0000"/>
+              </w:rPr>
+            </w:pPr>
+            <w:r>
+              <w:rPr>
+                <w:color w:val="FF0000"/>
+              </w:rPr>
+              <w:t>[</w:t>
+            </w:r>
+            <w:r>
+              <w:rPr>
+                <w:rFonts w:hint="eastAsia"/>
+              </w:rPr>
+              <w:t>3</w:t>
+            </w:r>
+            <w:r>
+              <w:t>0</w:t>
+            </w:r>
+            <w:r>
+              <w:rPr>
+                <w:color w:val="FF0000"/>
+              </w:rPr>
+              <w:t>]</w:t>
+            </w:r>
+          </w:p>
+        </w:tc>
+        <w:tc>
+          <w:tcPr>
+            <w:tcW w:w="539" w:type="dxa"/>
+          </w:tcPr>
+          <w:p>
+            <w:pPr>
+              <w:pStyle w:val="a8"/>
+              <w:ind w:leftChars="0" w:left="0"/>
+              <w:rPr>
+                <w:rFonts w:hint="eastAsia"/>
+              </w:rPr>
+            </w:pPr>
+            <w:r>
+              <w:rPr>
+                <w:rFonts w:hint="eastAsia"/>
+              </w:rPr>
+              <w:t>7</w:t>
+            </w:r>
+          </w:p>
+        </w:tc>
+        <w:tc>
+          <w:tcPr>
+            <w:tcW w:w="670" w:type="dxa"/>
+          </w:tcPr>
+          <w:p>
+            <w:pPr>
+              <w:pStyle w:val="a8"/>
+              <w:ind w:leftChars="0" w:left="0"/>
+              <w:rPr>
+                <w:rFonts w:hint="eastAsia"/>
+              </w:rPr>
             </w:pPr>
             <w:r>
               <w:rPr>

</xml_diff>